<commit_message>
iHookRemapKeys working, added new project to edit tscshift and tscscan.txt
</commit_message>
<xml_diff>
--- a/DOC/tsc_mapping.docx
+++ b/DOC/tsc_mapping.docx
@@ -13,7 +13,19 @@
         <w:rPr>
           <w:lang w:val="en-US"/>
         </w:rPr>
-        <w:t>Remap keys for Funcion key u</w:t>
+        <w:t>Remap keys for Func</w:t>
+      </w:r>
+      <w:r>
+        <w:rPr>
+          <w:lang w:val="en-US"/>
+        </w:rPr>
+        <w:t>t</w:t>
+      </w:r>
+      <w:r>
+        <w:rPr>
+          <w:lang w:val="en-US"/>
+        </w:rPr>
+        <w:t>ion key u</w:t>
       </w:r>
       <w:r>
         <w:rPr>
@@ -122,7 +134,56 @@
         <w:rPr>
           <w:lang w:val="en-US"/>
         </w:rPr>
-        <w:t>This keyboard hook application captures the KEY_DWON and KEY_UP messages of the hardware keyboard. The Function Keys F1 to F12 will then be cosumed and 0xF1 to 0xFC Char messages will be send to the RDM keyboard target window.</w:t>
+        <w:t>This keyboard hook</w:t>
+      </w:r>
+      <w:r>
+        <w:rPr>
+          <w:lang w:val="en-US"/>
+        </w:rPr>
+        <w:t xml:space="preserve"> application captures the KEY_D</w:t>
+      </w:r>
+      <w:r>
+        <w:rPr>
+          <w:lang w:val="en-US"/>
+        </w:rPr>
+        <w:t>O</w:t>
+      </w:r>
+      <w:r>
+        <w:rPr>
+          <w:lang w:val="en-US"/>
+        </w:rPr>
+        <w:t>W</w:t>
+      </w:r>
+      <w:r>
+        <w:rPr>
+          <w:lang w:val="en-US"/>
+        </w:rPr>
+        <w:t>N and KEY_UP messages of the hardware keyboard. The Function Keys F1 to F12 will then be co</w:t>
+      </w:r>
+      <w:r>
+        <w:rPr>
+          <w:lang w:val="en-US"/>
+        </w:rPr>
+        <w:t>n</w:t>
+      </w:r>
+      <w:r>
+        <w:rPr>
+          <w:lang w:val="en-US"/>
+        </w:rPr>
+        <w:t>sumed and 0xF1 to 0xFC Char messages will be send to the RDM keyboard target window.</w:t>
+      </w:r>
+    </w:p>
+    <w:p>
+      <w:pPr>
+        <w:rPr>
+          <w:lang w:val="en-US"/>
+        </w:rPr>
+      </w:pPr>
+      <w:r>
+        <w:rPr>
+          <w:lang w:val="en-US"/>
+        </w:rPr>
+        <w:t>It is not possible to send KEYDOWN and KEYUP messages for non-char keys to RDM. RDM only translates char messages for the Terminal Server host.</w:t>
       </w:r>
     </w:p>
     <w:p>
@@ -231,9 +292,6 @@
         <w:pStyle w:val="code"/>
       </w:pPr>
       <w:r>
-        <w:rPr>
-          <w:lang w:val="en-US"/>
-        </w:rPr>
         <w:br/>
       </w:r>
       <w:r>
@@ -339,14 +397,12 @@
       <w:r>
         <w:rPr>
           <w:color w:val="00B050"/>
-          <w:lang w:val="en-US"/>
         </w:rPr>
         <w:t>78 0</w:t>
       </w:r>
       <w:r>
         <w:rPr>
           <w:color w:val="00B050"/>
-          <w:lang w:val="en-US"/>
         </w:rPr>
         <w:br/>
         <w:t>0xFA 0x79 0</w:t>
@@ -354,7 +410,6 @@
       <w:r>
         <w:rPr>
           <w:color w:val="00B050"/>
-          <w:lang w:val="en-US"/>
         </w:rPr>
         <w:br/>
         <w:t>0xFB 0x7A 0</w:t>
@@ -362,7 +417,6 @@
       <w:r>
         <w:rPr>
           <w:color w:val="00B050"/>
-          <w:lang w:val="en-US"/>
         </w:rPr>
         <w:br/>
         <w:t>0xFC 0x7B 0</w:t>
@@ -370,27 +424,17 @@
       <w:r>
         <w:rPr>
           <w:color w:val="00B050"/>
-          <w:lang w:val="en-US"/>
         </w:rPr>
         <w:br/>
       </w:r>
       <w:r>
-        <w:rPr>
-          <w:lang w:val="en-US"/>
-        </w:rPr>
         <w:t>0xFD 0x00 0</w:t>
       </w:r>
       <w:r>
-        <w:rPr>
-          <w:lang w:val="en-US"/>
-        </w:rPr>
         <w:br/>
         <w:t>0xFE 0x00 0</w:t>
       </w:r>
       <w:r>
-        <w:rPr>
-          <w:lang w:val="en-US"/>
-        </w:rPr>
         <w:br/>
         <w:t>0xFF 0x00 0</w:t>
       </w:r>
@@ -407,6 +451,12 @@
         </w:rPr>
         <w:t>The above tscshift.txt was extended with all values above 0x7F.</w:t>
       </w:r>
+      <w:r>
+        <w:rPr>
+          <w:lang w:val="en-US"/>
+        </w:rPr>
+        <w:t xml:space="preserve"> This is not necessary. Just add the new lines as needed maintaining the sort.</w:t>
+      </w:r>
     </w:p>
     <w:p>
       <w:pPr>
@@ -418,6 +468,7 @@
         <w:rPr>
           <w:lang w:val="en-US"/>
         </w:rPr>
+        <w:lastRenderedPageBreak/>
         <w:t xml:space="preserve">Instead of mapping the 'chars' from 0xF1 to 0xFC it is also possible to map to other 'unused' 'chars'. Here 0xF1 to 0xFC make the 'chars' </w:t>
       </w:r>
       <w:r>
@@ -444,7 +495,6 @@
         <w:rPr>
           <w:lang w:val="en-US"/>
         </w:rPr>
-        <w:lastRenderedPageBreak/>
         <w:t>RDM tscscan.txt</w:t>
       </w:r>
     </w:p>
@@ -724,16 +774,70 @@
     </w:p>
     <w:p>
       <w:pPr>
-        <w:pStyle w:val="Heading1"/>
         <w:rPr>
           <w:lang w:val="en-US"/>
         </w:rPr>
       </w:pPr>
       <w:r>
         <w:rPr>
+          <w:noProof/>
+          <w:lang w:val="en-US" w:eastAsia="en-US"/>
+        </w:rPr>
+        <w:drawing>
+          <wp:inline distT="0" distB="0" distL="0" distR="0">
+            <wp:extent cx="5760720" cy="3143885"/>
+            <wp:effectExtent l="19050" t="0" r="0" b="0"/>
+            <wp:docPr id="1" name="Picture 0" descr="g2989.png"/>
+            <wp:cNvGraphicFramePr>
+              <a:graphicFrameLocks xmlns:a="http://schemas.openxmlformats.org/drawingml/2006/main" noChangeAspect="1"/>
+            </wp:cNvGraphicFramePr>
+            <a:graphic xmlns:a="http://schemas.openxmlformats.org/drawingml/2006/main">
+              <a:graphicData uri="http://schemas.openxmlformats.org/drawingml/2006/picture">
+                <pic:pic xmlns:pic="http://schemas.openxmlformats.org/drawingml/2006/picture">
+                  <pic:nvPicPr>
+                    <pic:cNvPr id="0" name="g2989.png"/>
+                    <pic:cNvPicPr/>
+                  </pic:nvPicPr>
+                  <pic:blipFill>
+                    <a:blip r:embed="rId7" cstate="print"/>
+                    <a:stretch>
+                      <a:fillRect/>
+                    </a:stretch>
+                  </pic:blipFill>
+                  <pic:spPr>
+                    <a:xfrm>
+                      <a:off x="0" y="0"/>
+                      <a:ext cx="5760720" cy="3143885"/>
+                    </a:xfrm>
+                    <a:prstGeom prst="rect">
+                      <a:avLst/>
+                    </a:prstGeom>
+                  </pic:spPr>
+                </pic:pic>
+              </a:graphicData>
+            </a:graphic>
+          </wp:inline>
+        </w:drawing>
+      </w:r>
+    </w:p>
+    <w:p>
+      <w:pPr>
+        <w:pStyle w:val="Heading1"/>
+        <w:rPr>
           <w:lang w:val="en-US"/>
         </w:rPr>
+      </w:pPr>
+      <w:r>
+        <w:rPr>
+          <w:lang w:val="en-US"/>
+        </w:rPr>
         <w:t>Test against Terminal Server</w:t>
+      </w:r>
+      <w:r>
+        <w:rPr>
+          <w:lang w:val="en-US"/>
+        </w:rPr>
+        <w:t>/Remote Desktop host</w:t>
       </w:r>
     </w:p>
     <w:p>
@@ -772,6 +876,7 @@
           <w:noProof/>
           <w:lang w:val="en-US" w:eastAsia="en-US"/>
         </w:rPr>
+        <w:lastRenderedPageBreak/>
         <w:drawing>
           <wp:inline distT="0" distB="0" distL="0" distR="0">
             <wp:extent cx="2286000" cy="3048000"/>
@@ -790,7 +895,7 @@
                     </pic:cNvPicPr>
                   </pic:nvPicPr>
                   <pic:blipFill>
-                    <a:blip r:embed="rId7" cstate="print"/>
+                    <a:blip r:embed="rId8" cstate="print"/>
                     <a:srcRect/>
                     <a:stretch>
                       <a:fillRect/>
@@ -821,6 +926,31 @@
     </w:p>
     <w:p>
       <w:pPr>
+        <w:rPr>
+          <w:lang w:val="en-US"/>
+        </w:rPr>
+      </w:pPr>
+      <w:r>
+        <w:rPr>
+          <w:lang w:val="en-US"/>
+        </w:rPr>
+        <w:t xml:space="preserve">Note: F11 and F12 are not processed by this </w:t>
+      </w:r>
+      <w:r>
+        <w:rPr>
+          <w:lang w:val="en-US"/>
+        </w:rPr>
+        <w:t xml:space="preserve">test </w:t>
+      </w:r>
+      <w:r>
+        <w:rPr>
+          <w:lang w:val="en-US"/>
+        </w:rPr>
+        <w:t>application.</w:t>
+      </w:r>
+    </w:p>
+    <w:p>
+      <w:pPr>
         <w:pStyle w:val="Heading1"/>
         <w:rPr>
           <w:lang w:val="en-US"/>
@@ -887,14 +1017,7 @@
         <w:rPr>
           <w:lang w:val="en-US"/>
         </w:rPr>
-        <w:t xml:space="preserve">. Ensure "Enable Virtual Wedge" is selected. The "Virtual Wedge Method" should be set to "Character Mode". Inside "Barcode Scanner Wedge" set ".*=&gt;\1\xf1" as "Barcode Scanner </w:t>
-      </w:r>
-      <w:r>
-        <w:rPr>
-          <w:lang w:val="en-US"/>
-        </w:rPr>
-        <w:lastRenderedPageBreak/>
-        <w:t xml:space="preserve">Grid". This will add the 0xF1 char code at the end of every scanned barcode. This 0xF1 is routed thru tscshift.txt and the index there points to line 0x70 of tscscan.txt. </w:t>
+        <w:t xml:space="preserve">. Ensure "Enable Virtual Wedge" is selected. The "Virtual Wedge Method" should be set to "Character Mode". Inside "Barcode Scanner Wedge" set ".*=&gt;\1\xf1" as "Barcode Scanner Grid". This will add the 0xF1 char code at the end of every scanned barcode. This 0xF1 is routed thru tscshift.txt and the index there points to line 0x70 of tscscan.txt. </w:t>
       </w:r>
       <w:r>
         <w:rPr>
@@ -1216,6 +1339,7 @@
         <w:rPr>
           <w:lang w:val="en-US"/>
         </w:rPr>
+        <w:lastRenderedPageBreak/>
         <w:t>;Characters above this can be modified using the UpperKeySeq variable.  Except for one case, the following are the only transmit type strings allowed:</w:t>
       </w:r>
       <w:r>
@@ -3867,7 +3991,6 @@
                 <w:szCs w:val="22"/>
                 <w:lang w:val="en-US" w:eastAsia="en-US"/>
               </w:rPr>
-              <w:lastRenderedPageBreak/>
               <w:t>0x83</w:t>
             </w:r>
           </w:p>
@@ -17668,6 +17791,7 @@
                 <w:szCs w:val="22"/>
                 <w:lang w:val="en-US" w:eastAsia="en-US"/>
               </w:rPr>
+              <w:lastRenderedPageBreak/>
               <w:t>0x9B</w:t>
             </w:r>
           </w:p>
@@ -20517,7 +20641,6 @@
         <w:rPr>
           <w:lang w:val="en-US"/>
         </w:rPr>
-        <w:lastRenderedPageBreak/>
         <w:t>Scan codes (PS/2)</w:t>
       </w:r>
     </w:p>
@@ -20550,7 +20673,7 @@
                     </pic:cNvPicPr>
                   </pic:nvPicPr>
                   <pic:blipFill>
-                    <a:blip r:embed="rId8" r:link="rId9" cstate="print"/>
+                    <a:blip r:embed="rId9" r:link="rId10" cstate="print"/>
                     <a:srcRect/>
                     <a:stretch>
                       <a:fillRect/>
@@ -20580,7 +20703,7 @@
       </w:r>
     </w:p>
     <w:sectPr>
-      <w:footerReference w:type="default" r:id="rId10"/>
+      <w:footerReference w:type="default" r:id="rId11"/>
       <w:pgSz w:w="11906" w:h="16838"/>
       <w:pgMar w:top="993" w:right="1417" w:bottom="709" w:left="1417" w:header="708" w:footer="275" w:gutter="0"/>
       <w:cols w:space="708"/>

</xml_diff>